<commit_message>
Adding the graph list
</commit_message>
<xml_diff>
--- a/Project Proposal - Netflix.docx
+++ b/Project Proposal - Netflix.docx
@@ -47,13 +47,8 @@
         </w:numPr>
       </w:pPr>
       <w:r>
-        <w:t xml:space="preserve">Hamid </w:t>
-      </w:r>
-      <w:proofErr w:type="spellStart"/>
-      <w:r>
-        <w:t>Zarringhalam</w:t>
-      </w:r>
-      <w:proofErr w:type="spellEnd"/>
+        <w:t>Hamid Zarringhalam</w:t>
+      </w:r>
     </w:p>
     <w:p>
       <w:pPr>
@@ -63,25 +58,18 @@
           <w:numId w:val="1"/>
         </w:numPr>
       </w:pPr>
-      <w:proofErr w:type="spellStart"/>
       <w:r>
         <w:t>H</w:t>
       </w:r>
       <w:r>
-        <w:t>azim</w:t>
-      </w:r>
-      <w:proofErr w:type="spellEnd"/>
-      <w:r>
-        <w:t xml:space="preserve"> </w:t>
-      </w:r>
-      <w:proofErr w:type="spellStart"/>
+        <w:t xml:space="preserve">azim </w:t>
+      </w:r>
       <w:r>
         <w:t>H</w:t>
       </w:r>
       <w:r>
         <w:t>amadneh</w:t>
       </w:r>
-      <w:proofErr w:type="spellEnd"/>
     </w:p>
     <w:p>
       <w:pPr>
@@ -91,19 +79,9 @@
           <w:numId w:val="1"/>
         </w:numPr>
       </w:pPr>
-      <w:proofErr w:type="spellStart"/>
-      <w:r>
-        <w:t>Loic</w:t>
-      </w:r>
-      <w:proofErr w:type="spellEnd"/>
-      <w:r>
-        <w:t xml:space="preserve"> </w:t>
-      </w:r>
-      <w:proofErr w:type="spellStart"/>
-      <w:r>
-        <w:t>Tiemani</w:t>
-      </w:r>
-      <w:proofErr w:type="spellEnd"/>
+      <w:r>
+        <w:t>Loic Tiemani</w:t>
+      </w:r>
     </w:p>
     <w:p>
       <w:pPr>
@@ -130,72 +108,40 @@
           <w:b/>
           <w:bCs/>
         </w:rPr>
-        <w:t xml:space="preserve">The kind of data </w:t>
-      </w:r>
-      <w:proofErr w:type="gramStart"/>
-      <w:r>
+        <w:t>The kind of data you'd like to work with/field you're interested in (e.g., geodata, weather data, etc.):</w:t>
+      </w:r>
+    </w:p>
+    <w:p>
+      <w:pPr>
+        <w:pStyle w:val="ListParagraph"/>
+        <w:numPr>
+          <w:ilvl w:val="0"/>
+          <w:numId w:val="2"/>
+        </w:numPr>
+      </w:pPr>
+      <w:r>
+        <w:t xml:space="preserve">It will be Netflix data </w:t>
+      </w:r>
+      <w:r>
+        <w:t>for year</w:t>
+      </w:r>
+      <w:r>
+        <w:t xml:space="preserve"> 2019</w:t>
+      </w:r>
+    </w:p>
+    <w:p>
+      <w:pPr>
         <w:rPr>
           <w:b/>
           <w:bCs/>
         </w:rPr>
-        <w:t>you'd</w:t>
-      </w:r>
-      <w:proofErr w:type="gramEnd"/>
+      </w:pPr>
       <w:r>
         <w:rPr>
           <w:b/>
           <w:bCs/>
         </w:rPr>
-        <w:t xml:space="preserve"> like to work with/field you're interested in (e.g., geodata, weather data, etc.):</w:t>
-      </w:r>
-    </w:p>
-    <w:p>
-      <w:pPr>
-        <w:pStyle w:val="ListParagraph"/>
-        <w:numPr>
-          <w:ilvl w:val="0"/>
-          <w:numId w:val="2"/>
-        </w:numPr>
-      </w:pPr>
-      <w:r>
-        <w:t xml:space="preserve">It will be Netflix data </w:t>
-      </w:r>
-      <w:r>
-        <w:t>for year</w:t>
-      </w:r>
-      <w:r>
-        <w:t xml:space="preserve"> 2019</w:t>
-      </w:r>
-    </w:p>
-    <w:p>
-      <w:pPr>
-        <w:rPr>
-          <w:b/>
-          <w:bCs/>
-        </w:rPr>
-      </w:pPr>
-      <w:r>
-        <w:rPr>
-          <w:b/>
-          <w:bCs/>
-        </w:rPr>
-        <w:t xml:space="preserve">The kinds of questions </w:t>
-      </w:r>
-      <w:proofErr w:type="gramStart"/>
-      <w:r>
-        <w:rPr>
-          <w:b/>
-          <w:bCs/>
-        </w:rPr>
-        <w:t>you'll</w:t>
-      </w:r>
-      <w:proofErr w:type="gramEnd"/>
-      <w:r>
-        <w:rPr>
-          <w:b/>
-          <w:bCs/>
-        </w:rPr>
-        <w:t xml:space="preserve"> be asking of that data</w:t>
+        <w:t>The kinds of questions you'll be asking of that data</w:t>
       </w:r>
     </w:p>
     <w:p>
@@ -214,6 +160,18 @@
       <w:pPr>
         <w:pStyle w:val="ListParagraph"/>
         <w:numPr>
+          <w:ilvl w:val="1"/>
+          <w:numId w:val="2"/>
+        </w:numPr>
+      </w:pPr>
+      <w:r>
+        <w:t>Based on genre</w:t>
+      </w:r>
+    </w:p>
+    <w:p>
+      <w:pPr>
+        <w:pStyle w:val="ListParagraph"/>
+        <w:numPr>
           <w:ilvl w:val="0"/>
           <w:numId w:val="2"/>
         </w:numPr>
@@ -226,6 +184,18 @@
       <w:pPr>
         <w:pStyle w:val="ListParagraph"/>
         <w:numPr>
+          <w:ilvl w:val="1"/>
+          <w:numId w:val="2"/>
+        </w:numPr>
+      </w:pPr>
+      <w:r>
+        <w:t>Pair of actors/directors appears together in most movies</w:t>
+      </w:r>
+    </w:p>
+    <w:p>
+      <w:pPr>
+        <w:pStyle w:val="ListParagraph"/>
+        <w:numPr>
           <w:ilvl w:val="0"/>
           <w:numId w:val="2"/>
         </w:numPr>
@@ -238,18 +208,37 @@
       <w:pPr>
         <w:pStyle w:val="ListParagraph"/>
         <w:numPr>
-          <w:ilvl w:val="0"/>
-          <w:numId w:val="2"/>
-        </w:numPr>
-      </w:pPr>
-      <w:r>
-        <w:t xml:space="preserve">Graph of the countries that contribute producing movies for </w:t>
-      </w:r>
-      <w:proofErr w:type="spellStart"/>
-      <w:r>
-        <w:t>NetFlix</w:t>
-      </w:r>
-      <w:proofErr w:type="spellEnd"/>
+          <w:ilvl w:val="1"/>
+          <w:numId w:val="2"/>
+        </w:numPr>
+      </w:pPr>
+      <w:r>
+        <w:t>Number of TV vs Movies per year</w:t>
+      </w:r>
+    </w:p>
+    <w:p>
+      <w:pPr>
+        <w:pStyle w:val="ListParagraph"/>
+        <w:numPr>
+          <w:ilvl w:val="0"/>
+          <w:numId w:val="2"/>
+        </w:numPr>
+      </w:pPr>
+      <w:r>
+        <w:t>Graph of the countries that contribute producing movies for NetFlix</w:t>
+      </w:r>
+    </w:p>
+    <w:p>
+      <w:pPr>
+        <w:pStyle w:val="ListParagraph"/>
+        <w:numPr>
+          <w:ilvl w:val="1"/>
+          <w:numId w:val="2"/>
+        </w:numPr>
+      </w:pPr>
+      <w:r>
+        <w:t>Heat graph for number of movies</w:t>
+      </w:r>
     </w:p>
     <w:p>
       <w:pPr>
@@ -267,12 +256,131 @@
       <w:pPr>
         <w:pStyle w:val="ListParagraph"/>
         <w:numPr>
+          <w:ilvl w:val="1"/>
+          <w:numId w:val="2"/>
+        </w:numPr>
+      </w:pPr>
+      <w:r>
+        <w:t>Top rated movies</w:t>
+      </w:r>
+    </w:p>
+    <w:p>
+      <w:pPr>
+        <w:pStyle w:val="ListParagraph"/>
+        <w:numPr>
+          <w:ilvl w:val="2"/>
+          <w:numId w:val="2"/>
+        </w:numPr>
+      </w:pPr>
+      <w:r>
+        <w:t xml:space="preserve">Rating vs </w:t>
+      </w:r>
+      <w:bookmarkStart w:id="0" w:name="_Hlk55928725"/>
+      <w:r>
+        <w:t>revenue</w:t>
+      </w:r>
+      <w:bookmarkEnd w:id="0"/>
+    </w:p>
+    <w:p>
+      <w:pPr>
+        <w:pStyle w:val="ListParagraph"/>
+        <w:numPr>
+          <w:ilvl w:val="2"/>
+          <w:numId w:val="2"/>
+        </w:numPr>
+      </w:pPr>
+      <w:r>
+        <w:t xml:space="preserve">Genre vs </w:t>
+      </w:r>
+      <w:r>
+        <w:t>revenue</w:t>
+      </w:r>
+    </w:p>
+    <w:p>
+      <w:pPr>
+        <w:pStyle w:val="ListParagraph"/>
+        <w:numPr>
           <w:ilvl w:val="0"/>
           <w:numId w:val="2"/>
         </w:numPr>
       </w:pPr>
       <w:r>
         <w:t>Revenue based on different countries</w:t>
+      </w:r>
+    </w:p>
+    <w:p>
+      <w:pPr>
+        <w:pStyle w:val="ListParagraph"/>
+        <w:numPr>
+          <w:ilvl w:val="1"/>
+          <w:numId w:val="2"/>
+        </w:numPr>
+      </w:pPr>
+      <w:r>
+        <w:t>Country vs revenue</w:t>
+      </w:r>
+    </w:p>
+    <w:p>
+      <w:pPr>
+        <w:pStyle w:val="ListParagraph"/>
+        <w:numPr>
+          <w:ilvl w:val="0"/>
+          <w:numId w:val="2"/>
+        </w:numPr>
+      </w:pPr>
+      <w:r>
+        <w:t>Revenue</w:t>
+      </w:r>
+      <w:r>
+        <w:t xml:space="preserve"> vs budget</w:t>
+      </w:r>
+    </w:p>
+    <w:p>
+      <w:pPr>
+        <w:pStyle w:val="ListParagraph"/>
+        <w:numPr>
+          <w:ilvl w:val="0"/>
+          <w:numId w:val="2"/>
+        </w:numPr>
+      </w:pPr>
+      <w:r>
+        <w:t>Revenue per season</w:t>
+      </w:r>
+    </w:p>
+    <w:p>
+      <w:pPr>
+        <w:pStyle w:val="ListParagraph"/>
+        <w:numPr>
+          <w:ilvl w:val="0"/>
+          <w:numId w:val="2"/>
+        </w:numPr>
+      </w:pPr>
+      <w:r>
+        <w:t>Ratio of genres</w:t>
+      </w:r>
+    </w:p>
+    <w:p>
+      <w:pPr>
+        <w:pStyle w:val="ListParagraph"/>
+        <w:numPr>
+          <w:ilvl w:val="0"/>
+          <w:numId w:val="2"/>
+        </w:numPr>
+      </w:pPr>
+      <w:r>
+        <w:t>Top 20 titles with highest revenue.</w:t>
+      </w:r>
+    </w:p>
+    <w:p>
+      <w:pPr>
+        <w:pStyle w:val="ListParagraph"/>
+        <w:numPr>
+          <w:ilvl w:val="0"/>
+          <w:numId w:val="2"/>
+        </w:numPr>
+      </w:pPr>
+      <w:r>
+        <w:t>Relation between award wining and revenue</w:t>
       </w:r>
     </w:p>
     <w:p>
@@ -332,15 +440,7 @@
         </w:numPr>
       </w:pPr>
       <w:r>
-        <w:t xml:space="preserve">OMDB - </w:t>
-      </w:r>
-      <w:proofErr w:type="spellStart"/>
-      <w:r>
-        <w:t>OMDb</w:t>
-      </w:r>
-      <w:proofErr w:type="spellEnd"/>
-      <w:r>
-        <w:t xml:space="preserve"> to obtain information and metadata about movies.</w:t>
+        <w:t>OMDB - OMDb to obtain information and metadata about movies.</w:t>
       </w:r>
     </w:p>
     <w:p>
@@ -351,21 +451,8 @@
           <w:numId w:val="5"/>
         </w:numPr>
       </w:pPr>
-      <w:proofErr w:type="spellStart"/>
-      <w:r>
-        <w:t>TMDb</w:t>
-      </w:r>
-      <w:proofErr w:type="spellEnd"/>
-      <w:r>
-        <w:t xml:space="preserve"> - </w:t>
-      </w:r>
-      <w:proofErr w:type="spellStart"/>
-      <w:r>
-        <w:t>TMDb</w:t>
-      </w:r>
-      <w:proofErr w:type="spellEnd"/>
-      <w:r>
-        <w:t xml:space="preserve"> </w:t>
+      <w:r>
+        <w:t xml:space="preserve">TMDb - TMDb </w:t>
       </w:r>
       <w:r>
         <w:t xml:space="preserve">for </w:t>
@@ -382,21 +469,9 @@
           <w:numId w:val="5"/>
         </w:numPr>
       </w:pPr>
-      <w:proofErr w:type="spellStart"/>
-      <w:r>
-        <w:t>Trakt</w:t>
-      </w:r>
-      <w:proofErr w:type="spellEnd"/>
-      <w:r>
-        <w:t xml:space="preserve"> - </w:t>
-      </w:r>
-      <w:proofErr w:type="spellStart"/>
-      <w:r>
-        <w:t>Trakt</w:t>
-      </w:r>
-      <w:proofErr w:type="spellEnd"/>
-      <w:r>
-        <w:t xml:space="preserve"> </w:t>
+      <w:r>
+        <w:lastRenderedPageBreak/>
+        <w:t xml:space="preserve">Trakt - Trakt </w:t>
       </w:r>
       <w:r>
         <w:t xml:space="preserve">to get more information about </w:t>
@@ -413,13 +488,8 @@
           <w:numId w:val="5"/>
         </w:numPr>
       </w:pPr>
-      <w:proofErr w:type="spellStart"/>
-      <w:r>
-        <w:t>TVmaze</w:t>
-      </w:r>
-      <w:proofErr w:type="spellEnd"/>
-      <w:r>
-        <w:t xml:space="preserve"> - TV </w:t>
+      <w:r>
+        <w:t xml:space="preserve">TVmaze - TV </w:t>
       </w:r>
       <w:r>
         <w:t xml:space="preserve">search the </w:t>
@@ -914,7 +984,7 @@
         <w:rFonts w:ascii="Symbol" w:hAnsi="Symbol" w:hint="default"/>
       </w:rPr>
     </w:lvl>
-    <w:lvl w:ilvl="1" w:tplc="10090003" w:tentative="1">
+    <w:lvl w:ilvl="1" w:tplc="10090003">
       <w:start w:val="1"/>
       <w:numFmt w:val="bullet"/>
       <w:lvlText w:val="o"/>
@@ -926,7 +996,7 @@
         <w:rFonts w:ascii="Courier New" w:hAnsi="Courier New" w:cs="Courier New" w:hint="default"/>
       </w:rPr>
     </w:lvl>
-    <w:lvl w:ilvl="2" w:tplc="10090005" w:tentative="1">
+    <w:lvl w:ilvl="2" w:tplc="10090005">
       <w:start w:val="1"/>
       <w:numFmt w:val="bullet"/>
       <w:lvlText w:val=""/>
@@ -1019,15 +1089,6 @@
   </w:num>
   <w:num w:numId="3">
     <w:abstractNumId w:val="0"/>
-    <w:lvlOverride w:ilvl="0"/>
-    <w:lvlOverride w:ilvl="1"/>
-    <w:lvlOverride w:ilvl="2"/>
-    <w:lvlOverride w:ilvl="3"/>
-    <w:lvlOverride w:ilvl="4"/>
-    <w:lvlOverride w:ilvl="5"/>
-    <w:lvlOverride w:ilvl="6"/>
-    <w:lvlOverride w:ilvl="7"/>
-    <w:lvlOverride w:ilvl="8"/>
   </w:num>
   <w:num w:numId="4">
     <w:abstractNumId w:val="0"/>

</xml_diff>